<commit_message>
Alteração dos dados no ficheiro Hugo
</commit_message>
<xml_diff>
--- a/hugo.docx
+++ b/hugo.docx
@@ -4,20 +4,26 @@
   <w:body>
     <w:p>
       <w:r>
-        <w:t xml:space="preserve">Meu nome Hugo </w:t>
+        <w:t>Meu nome Hugo Dos Remedios</w:t>
       </w:r>
-      <w:proofErr w:type="spellStart"/>
-      <w:r>
-        <w:t>Magaia</w:t>
-      </w:r>
-      <w:proofErr w:type="spellEnd"/>
+      <w:bookmarkStart w:id="0" w:name="_GoBack"/>
+      <w:bookmarkEnd w:id="0"/>
     </w:p>
     <w:p>
       <w:r>
-        <w:t>Meu email hugo.magaia@cedsif.gov.mz</w:t>
+        <w:t>Meu</w:t>
       </w:r>
-      <w:bookmarkStart w:id="0" w:name="_GoBack"/>
-      <w:bookmarkEnd w:id="0"/>
+      <w:r>
+        <w:t xml:space="preserve"> </w:t>
+      </w:r>
+      <w:proofErr w:type="gramStart"/>
+      <w:r>
+        <w:t>email</w:t>
+      </w:r>
+      <w:proofErr w:type="gramEnd"/>
+      <w:r>
+        <w:t xml:space="preserve"> é hugodosremedios@gmail.com</w:t>
+      </w:r>
     </w:p>
     <w:sectPr>
       <w:pgSz w:w="12240" w:h="15840"/>

</xml_diff>